<commit_message>
cours (don't pay attention)
</commit_message>
<xml_diff>
--- a/2/02.docx
+++ b/2/02.docx
@@ -1941,17 +1941,7 @@
           <w:sz w:val="20"/>
           <w:szCs w:val="16"/>
         </w:rPr>
-        <w:t xml:space="preserve"> faut diminuer le pas de changement de valeur dans le bol au fur et à mesure po</w:t>
-      </w:r>
-      <w:bookmarkStart w:id="0" w:name="_GoBack"/>
-      <w:bookmarkEnd w:id="0"/>
-      <w:r>
-        <w:rPr>
-          <w:rFonts w:ascii="NimbusSanL-ReguItal" w:hAnsi="NimbusSanL-ReguItal" w:cs="NimbusSanL-ReguItal"/>
-          <w:sz w:val="20"/>
-          <w:szCs w:val="16"/>
-        </w:rPr>
-        <w:t>ur être précis).</w:t>
+        <w:t xml:space="preserve"> faut diminuer le pas de changement de valeur dans le bol au fur et à mesure pour être précis).</w:t>
       </w:r>
       <w:r>
         <w:rPr>
@@ -2043,11 +2033,98 @@
       <w:pPr>
         <w:rPr>
           <w:rFonts w:ascii="NimbusSanL-ReguItal" w:hAnsi="NimbusSanL-ReguItal" w:cs="NimbusSanL-ReguItal"/>
+          <w:b/>
           <w:noProof/>
           <w:sz w:val="20"/>
           <w:szCs w:val="16"/>
-        </w:rPr>
-      </w:pPr>
+          <w:u w:val="single"/>
+        </w:rPr>
+      </w:pPr>
+      <w:r>
+        <w:rPr>
+          <w:rFonts w:ascii="NimbusSanL-ReguItal" w:hAnsi="NimbusSanL-ReguItal" w:cs="NimbusSanL-ReguItal"/>
+          <w:b/>
+          <w:noProof/>
+          <w:sz w:val="20"/>
+          <w:szCs w:val="16"/>
+          <w:u w:val="single"/>
+        </w:rPr>
+        <w:t xml:space="preserve">Explication regression linéaire : </w:t>
+      </w:r>
+      <w:r>
+        <w:rPr>
+          <w:rFonts w:ascii="NimbusSanL-ReguItal" w:hAnsi="NimbusSanL-ReguItal" w:cs="NimbusSanL-ReguItal"/>
+          <w:b/>
+          <w:noProof/>
+          <w:sz w:val="20"/>
+          <w:szCs w:val="16"/>
+          <w:u w:val="single"/>
+        </w:rPr>
+        <w:t>(en rouge les formules, en noir le calcul</w:t>
+      </w:r>
+      <w:bookmarkStart w:id="0" w:name="_GoBack"/>
+      <w:bookmarkEnd w:id="0"/>
+      <w:r>
+        <w:rPr>
+          <w:rFonts w:ascii="NimbusSanL-ReguItal" w:hAnsi="NimbusSanL-ReguItal" w:cs="NimbusSanL-ReguItal"/>
+          <w:b/>
+          <w:noProof/>
+          <w:sz w:val="20"/>
+          <w:szCs w:val="16"/>
+          <w:u w:val="single"/>
+        </w:rPr>
+        <w:t>)</w:t>
+      </w:r>
+    </w:p>
+    <w:p>
+      <w:pPr>
+        <w:rPr>
+          <w:rFonts w:ascii="NimbusSanL-ReguItal" w:hAnsi="NimbusSanL-ReguItal" w:cs="NimbusSanL-ReguItal"/>
+          <w:noProof/>
+          <w:sz w:val="20"/>
+          <w:szCs w:val="16"/>
+        </w:rPr>
+      </w:pPr>
+      <w:r>
+        <w:rPr>
+          <w:noProof/>
+        </w:rPr>
+        <w:drawing>
+          <wp:inline distT="0" distB="0" distL="0" distR="0" wp14:anchorId="2E785782" wp14:editId="59C1D697">
+            <wp:extent cx="5162550" cy="4581525"/>
+            <wp:effectExtent l="0" t="0" r="0" b="9525"/>
+            <wp:docPr id="4" name="Image 4"/>
+            <wp:cNvGraphicFramePr>
+              <a:graphicFrameLocks xmlns:a="http://schemas.openxmlformats.org/drawingml/2006/main" noChangeAspect="1"/>
+            </wp:cNvGraphicFramePr>
+            <a:graphic xmlns:a="http://schemas.openxmlformats.org/drawingml/2006/main">
+              <a:graphicData uri="http://schemas.openxmlformats.org/drawingml/2006/picture">
+                <pic:pic xmlns:pic="http://schemas.openxmlformats.org/drawingml/2006/picture">
+                  <pic:nvPicPr>
+                    <pic:cNvPr id="1" name=""/>
+                    <pic:cNvPicPr/>
+                  </pic:nvPicPr>
+                  <pic:blipFill>
+                    <a:blip r:embed="rId16"/>
+                    <a:stretch>
+                      <a:fillRect/>
+                    </a:stretch>
+                  </pic:blipFill>
+                  <pic:spPr>
+                    <a:xfrm>
+                      <a:off x="0" y="0"/>
+                      <a:ext cx="5162550" cy="4581525"/>
+                    </a:xfrm>
+                    <a:prstGeom prst="rect">
+                      <a:avLst/>
+                    </a:prstGeom>
+                  </pic:spPr>
+                </pic:pic>
+              </a:graphicData>
+            </a:graphic>
+          </wp:inline>
+        </w:drawing>
+      </w:r>
     </w:p>
     <w:sectPr>
       <w:pgSz w:w="11906" w:h="16838"/>
@@ -3063,7 +3140,7 @@
 </file>
 
 <file path=customXml/itemProps1.xml><?xml version="1.0" encoding="utf-8"?>
-<ds:datastoreItem xmlns:ds="http://schemas.openxmlformats.org/officeDocument/2006/customXml" ds:itemID="{FA74A152-AF9F-4C22-875B-F5F04FF4E6A8}">
+<ds:datastoreItem xmlns:ds="http://schemas.openxmlformats.org/officeDocument/2006/customXml" ds:itemID="{B82E9E2E-4326-497F-8D0E-FC6858045C91}">
   <ds:schemaRefs>
     <ds:schemaRef ds:uri="http://schemas.openxmlformats.org/officeDocument/2006/bibliography"/>
   </ds:schemaRefs>

</xml_diff>